<commit_message>
built jar file for presentations
</commit_message>
<xml_diff>
--- a/Schema.docx
+++ b/Schema.docx
@@ -183,6 +183,9 @@
           </w:tcPr>
           <w:p>
             <w:r>
+              <w:rPr>
+                <w:highlight w:val="red"/>
+              </w:rPr>
               <w:t>CARD NO</w:t>
             </w:r>
           </w:p>
@@ -233,9 +236,15 @@
             <w:tcW w:w="1072" w:type="dxa"/>
           </w:tcPr>
           <w:p>
+            <w:pPr>
+              <w:rPr>
+                <w:highlight w:val="red"/>
+              </w:rPr>
+            </w:pPr>
             <w:r>
               <w:rPr>
                 <w:noProof/>
+                <w:highlight w:val="red"/>
               </w:rPr>
               <mc:AlternateContent>
                 <mc:Choice Requires="wps">
@@ -306,6 +315,9 @@
               </mc:AlternateContent>
             </w:r>
             <w:r>
+              <w:rPr>
+                <w:highlight w:val="red"/>
+              </w:rPr>
               <w:t>FORMNO</w:t>
             </w:r>
           </w:p>
@@ -539,6 +551,7 @@
             <w:r>
               <w:rPr>
                 <w:noProof/>
+                <w:highlight w:val="red"/>
               </w:rPr>
               <mc:AlternateContent>
                 <mc:Choice Requires="wps">
@@ -611,6 +624,9 @@
               </mc:AlternateContent>
             </w:r>
             <w:r>
+              <w:rPr>
+                <w:highlight w:val="red"/>
+              </w:rPr>
               <w:t>FORMNO</w:t>
             </w:r>
           </w:p>
@@ -869,6 +885,9 @@
           </w:tcPr>
           <w:p>
             <w:r>
+              <w:rPr>
+                <w:highlight w:val="red"/>
+              </w:rPr>
               <w:t>FORMNO</w:t>
             </w:r>
           </w:p>
@@ -969,6 +988,9 @@
           </w:tcPr>
           <w:p>
             <w:r>
+              <w:rPr>
+                <w:highlight w:val="red"/>
+              </w:rPr>
               <w:t>FORMNO</w:t>
             </w:r>
           </w:p>

</xml_diff>